<commit_message>
added demo sequence to firmware
</commit_message>
<xml_diff>
--- a/QuickStartGuide.docx
+++ b/QuickStartGuide.docx
@@ -173,6 +173,9 @@
         <w:jc w:val="center"/>
       </w:pPr>
       <w:r>
+        <w:rPr>
+          <w:noProof/>
+        </w:rPr>
         <w:drawing>
           <wp:inline distT="0" distB="0" distL="0" distR="0" wp14:anchorId="7FA95134" wp14:editId="7B2EFFD2">
             <wp:extent cx="4666891" cy="2924950"/>
@@ -259,6 +262,59 @@
         <w:t>Unity</w:t>
       </w:r>
     </w:p>
+    <w:p/>
+    <w:p>
+      <w:pPr>
+        <w:pStyle w:val="Heading1"/>
+      </w:pPr>
+      <w:r>
+        <w:t>Demo sequence</w:t>
+      </w:r>
+    </w:p>
+    <w:p>
+      <w:r>
+        <w:t>The built-in demo sequence can be activated by pulling PB7 down to GND, using a jumper:</w:t>
+      </w:r>
+    </w:p>
+    <w:p>
+      <w:r>
+        <w:drawing>
+          <wp:inline distT="0" distB="0" distL="0" distR="0" wp14:anchorId="2E7D357C" wp14:editId="447A1A84">
+            <wp:extent cx="5731510" cy="2802890"/>
+            <wp:effectExtent l="0" t="0" r="2540" b="0"/>
+            <wp:docPr id="989879003" name="Picture 1" descr="A computer screen shot of a computer&#10;&#10;AI-generated content may be incorrect."/>
+            <wp:cNvGraphicFramePr>
+              <a:graphicFrameLocks xmlns:a="http://schemas.openxmlformats.org/drawingml/2006/main" noChangeAspect="1"/>
+            </wp:cNvGraphicFramePr>
+            <a:graphic xmlns:a="http://schemas.openxmlformats.org/drawingml/2006/main">
+              <a:graphicData uri="http://schemas.openxmlformats.org/drawingml/2006/picture">
+                <pic:pic xmlns:pic="http://schemas.openxmlformats.org/drawingml/2006/picture">
+                  <pic:nvPicPr>
+                    <pic:cNvPr id="989879003" name="Picture 1" descr="A computer screen shot of a computer&#10;&#10;AI-generated content may be incorrect."/>
+                    <pic:cNvPicPr/>
+                  </pic:nvPicPr>
+                  <pic:blipFill>
+                    <a:blip r:embed="rId6"/>
+                    <a:stretch>
+                      <a:fillRect/>
+                    </a:stretch>
+                  </pic:blipFill>
+                  <pic:spPr>
+                    <a:xfrm>
+                      <a:off x="0" y="0"/>
+                      <a:ext cx="5731510" cy="2802890"/>
+                    </a:xfrm>
+                    <a:prstGeom prst="rect">
+                      <a:avLst/>
+                    </a:prstGeom>
+                  </pic:spPr>
+                </pic:pic>
+              </a:graphicData>
+            </a:graphic>
+          </wp:inline>
+        </w:drawing>
+      </w:r>
+    </w:p>
     <w:p>
       <w:r>
         <w:br w:type="page"/>
@@ -366,6 +422,9 @@
         <w:jc w:val="center"/>
       </w:pPr>
       <w:r>
+        <w:rPr>
+          <w:noProof/>
+        </w:rPr>
         <w:drawing>
           <wp:inline distT="0" distB="0" distL="0" distR="0" wp14:anchorId="3FD8EF0B" wp14:editId="4321A498">
             <wp:extent cx="4822166" cy="3129654"/>
@@ -382,7 +441,7 @@
                     <pic:cNvPicPr/>
                   </pic:nvPicPr>
                   <pic:blipFill>
-                    <a:blip r:embed="rId6"/>
+                    <a:blip r:embed="rId7"/>
                     <a:stretch>
                       <a:fillRect/>
                     </a:stretch>
@@ -457,6 +516,9 @@
         <w:jc w:val="center"/>
       </w:pPr>
       <w:r>
+        <w:rPr>
+          <w:noProof/>
+        </w:rPr>
         <w:drawing>
           <wp:inline distT="0" distB="0" distL="0" distR="0" wp14:anchorId="272B593A" wp14:editId="237819E9">
             <wp:extent cx="5097396" cy="3295291"/>
@@ -473,7 +535,7 @@
                     <pic:cNvPicPr/>
                   </pic:nvPicPr>
                   <pic:blipFill>
-                    <a:blip r:embed="rId7"/>
+                    <a:blip r:embed="rId8"/>
                     <a:stretch>
                       <a:fillRect/>
                     </a:stretch>
@@ -732,6 +794,9 @@
         <w:jc w:val="center"/>
       </w:pPr>
       <w:r>
+        <w:rPr>
+          <w:noProof/>
+        </w:rPr>
         <w:drawing>
           <wp:inline distT="0" distB="0" distL="0" distR="0" wp14:anchorId="56CD1248" wp14:editId="31F39089">
             <wp:extent cx="3148641" cy="3398865"/>
@@ -748,7 +813,7 @@
                     <pic:cNvPicPr/>
                   </pic:nvPicPr>
                   <pic:blipFill>
-                    <a:blip r:embed="rId8"/>
+                    <a:blip r:embed="rId9"/>
                     <a:stretch>
                       <a:fillRect/>
                     </a:stretch>
@@ -854,10 +919,7 @@
         <w:t xml:space="preserve"> script in your working directory</w:t>
       </w:r>
       <w:r>
-        <w:t>, a</w:t>
-      </w:r>
-      <w:r>
-        <w:t>nd call any of the available functions</w:t>
+        <w:t>, and call any of the available functions</w:t>
       </w:r>
       <w:r>
         <w:t>.</w:t>
@@ -886,6 +948,9 @@
         <w:jc w:val="center"/>
       </w:pPr>
       <w:r>
+        <w:rPr>
+          <w:noProof/>
+        </w:rPr>
         <w:drawing>
           <wp:inline distT="0" distB="0" distL="0" distR="0" wp14:anchorId="220FF03B" wp14:editId="185AFFD2">
             <wp:extent cx="4468483" cy="6788482"/>
@@ -902,7 +967,7 @@
                     <pic:cNvPicPr/>
                   </pic:nvPicPr>
                   <pic:blipFill>
-                    <a:blip r:embed="rId9"/>
+                    <a:blip r:embed="rId10"/>
                     <a:stretch>
                       <a:fillRect/>
                     </a:stretch>
@@ -935,13 +1000,7 @@
       </w:pPr>
       <w:r>
         <w:lastRenderedPageBreak/>
-        <w:t xml:space="preserve">Using the </w:t>
-      </w:r>
-      <w:r>
-        <w:t>Simulator and</w:t>
-      </w:r>
-      <w:r>
-        <w:t xml:space="preserve"> Python API</w:t>
+        <w:t>Using the Simulator and Python API</w:t>
       </w:r>
     </w:p>
     <w:p>
@@ -964,6 +1023,9 @@
     </w:p>
     <w:p>
       <w:r>
+        <w:rPr>
+          <w:noProof/>
+        </w:rPr>
         <w:drawing>
           <wp:inline distT="0" distB="0" distL="0" distR="0" wp14:anchorId="2C11E3E9" wp14:editId="2D416BBB">
             <wp:extent cx="5731510" cy="3076575"/>
@@ -980,7 +1042,7 @@
                     <pic:cNvPicPr/>
                   </pic:nvPicPr>
                   <pic:blipFill>
-                    <a:blip r:embed="rId10"/>
+                    <a:blip r:embed="rId11"/>
                     <a:stretch>
                       <a:fillRect/>
                     </a:stretch>
@@ -1021,6 +1083,9 @@
     </w:p>
     <w:p>
       <w:r>
+        <w:rPr>
+          <w:noProof/>
+        </w:rPr>
         <w:drawing>
           <wp:inline distT="0" distB="0" distL="0" distR="0" wp14:anchorId="4302765A" wp14:editId="305DD123">
             <wp:extent cx="5731510" cy="3076575"/>
@@ -1037,7 +1102,7 @@
                     <pic:cNvPicPr/>
                   </pic:nvPicPr>
                   <pic:blipFill>
-                    <a:blip r:embed="rId11"/>
+                    <a:blip r:embed="rId12"/>
                     <a:stretch>
                       <a:fillRect/>
                     </a:stretch>
@@ -2208,6 +2273,7 @@
   <w:style w:type="character" w:default="1" w:styleId="DefaultParagraphFont">
     <w:name w:val="Default Paragraph Font"/>
     <w:uiPriority w:val="1"/>
+    <w:semiHidden/>
     <w:unhideWhenUsed/>
   </w:style>
   <w:style w:type="table" w:default="1" w:styleId="TableNormal">

</xml_diff>